<commit_message>
sql injection, session, ochrana nacteni souboru
pridana nova funkce pro ochranu proti sql inejction, prejmenovani
session, kontrola zda soubor co nacitam existuje
</commit_message>
<xml_diff>
--- a/doc/BP/linky.docx
+++ b/doc/BP/linky.docx
@@ -183,13 +183,36 @@
       </w:hyperlink>
     </w:p>
     <w:p>
+      <w:r>
+        <w:t>CSS3 – používá ho bootstrap minimálně na tlačítka a navigaci</w:t>
+      </w:r>
+    </w:p>
+    <w:p>
+      <w:proofErr w:type="spellStart"/>
+      <w:r>
+        <w:t>Sql</w:t>
+      </w:r>
+      <w:proofErr w:type="spellEnd"/>
+      <w:r>
+        <w:t xml:space="preserve"> </w:t>
+      </w:r>
+      <w:proofErr w:type="spellStart"/>
+      <w:r>
+        <w:t>injection</w:t>
+      </w:r>
+      <w:proofErr w:type="spellEnd"/>
+    </w:p>
+    <w:p>
       <w:pPr>
         <w:rPr>
           <w:b/>
         </w:rPr>
       </w:pPr>
       <w:r>
-        <w:t>CSS3 – používá ho bootstrap minimálně na tlačítka a navigaci</w:t>
+        <w:rPr>
+          <w:b/>
+        </w:rPr>
+        <w:t>http://php.vrana.cz/obrana-proti-sql-injection.php</w:t>
       </w:r>
     </w:p>
     <w:p>
@@ -268,6 +291,7 @@
         </w:numPr>
       </w:pPr>
       <w:r>
+        <w:lastRenderedPageBreak/>
         <w:t>;(</w:t>
       </w:r>
       <w:proofErr w:type="spellStart"/>
@@ -370,7 +394,6 @@
         <w:ind w:left="360"/>
       </w:pPr>
       <w:r>
-        <w:lastRenderedPageBreak/>
         <w:t xml:space="preserve">d – </w:t>
       </w:r>
       <w:proofErr w:type="spellStart"/>

</xml_diff>

<commit_message>
bakalářská práce, změna databáze
Dopsání dalších textů bakalářské práce, databáze byla rozložena podle 3.
normální formy.
</commit_message>
<xml_diff>
--- a/doc/BP/linky.docx
+++ b/doc/BP/linky.docx
@@ -13,7 +13,7 @@
       </w:r>
     </w:p>
     <w:p>
-      <w:hyperlink r:id="rId5" w:history="1">
+      <w:hyperlink r:id="rId6" w:history="1">
         <w:r>
           <w:rPr>
             <w:rStyle w:val="Hypertextovodkaz"/>
@@ -23,7 +23,7 @@
       </w:hyperlink>
     </w:p>
     <w:p>
-      <w:hyperlink r:id="rId6" w:history="1">
+      <w:hyperlink r:id="rId7" w:history="1">
         <w:r>
           <w:rPr>
             <w:rStyle w:val="Hypertextovodkaz"/>
@@ -44,7 +44,7 @@
       </w:r>
     </w:p>
     <w:p>
-      <w:hyperlink r:id="rId7" w:history="1">
+      <w:hyperlink r:id="rId8" w:history="1">
         <w:r>
           <w:rPr>
             <w:rStyle w:val="Hypertextovodkaz"/>
@@ -54,7 +54,7 @@
       </w:hyperlink>
     </w:p>
     <w:p>
-      <w:hyperlink r:id="rId8" w:history="1">
+      <w:hyperlink r:id="rId9" w:history="1">
         <w:r>
           <w:rPr>
             <w:rStyle w:val="Hypertextovodkaz"/>
@@ -77,7 +77,7 @@
       </w:r>
     </w:p>
     <w:p>
-      <w:hyperlink r:id="rId9" w:history="1">
+      <w:hyperlink r:id="rId10" w:history="1">
         <w:r>
           <w:rPr>
             <w:rStyle w:val="Hypertextovodkaz"/>
@@ -92,7 +92,7 @@
       </w:r>
     </w:p>
     <w:p>
-      <w:hyperlink r:id="rId10" w:history="1">
+      <w:hyperlink r:id="rId11" w:history="1">
         <w:r>
           <w:rPr>
             <w:rStyle w:val="Hypertextovodkaz"/>
@@ -102,7 +102,7 @@
       </w:hyperlink>
     </w:p>
     <w:p>
-      <w:hyperlink r:id="rId11" w:history="1">
+      <w:hyperlink r:id="rId12" w:history="1">
         <w:r>
           <w:rPr>
             <w:rStyle w:val="Hypertextovodkaz"/>
@@ -127,7 +127,7 @@
       <w:proofErr w:type="spellEnd"/>
     </w:p>
     <w:p>
-      <w:hyperlink r:id="rId12" w:history="1">
+      <w:hyperlink r:id="rId13" w:history="1">
         <w:r>
           <w:rPr>
             <w:rStyle w:val="Hypertextovodkaz"/>
@@ -147,7 +147,7 @@
       </w:r>
     </w:p>
     <w:p>
-      <w:hyperlink r:id="rId13" w:history="1">
+      <w:hyperlink r:id="rId14" w:history="1">
         <w:r>
           <w:rPr>
             <w:rStyle w:val="Hypertextovodkaz"/>
@@ -157,7 +157,7 @@
       </w:hyperlink>
     </w:p>
     <w:p>
-      <w:hyperlink r:id="rId14" w:history="1">
+      <w:hyperlink r:id="rId15" w:history="1">
         <w:r>
           <w:rPr>
             <w:rStyle w:val="Hypertextovodkaz"/>
@@ -173,7 +173,7 @@
       <w:r>
         <w:t xml:space="preserve">podporuje HTML 5 </w:t>
       </w:r>
-      <w:hyperlink r:id="rId15" w:history="1">
+      <w:hyperlink r:id="rId16" w:history="1">
         <w:r>
           <w:rPr>
             <w:rStyle w:val="Hypertextovodkaz"/>
@@ -409,6 +409,133 @@
         <w:t>pluginy</w:t>
       </w:r>
       <w:proofErr w:type="spellEnd"/>
+    </w:p>
+    <w:p>
+      <w:proofErr w:type="spellStart"/>
+      <w:r>
+        <w:t>Sdruzeni</w:t>
+      </w:r>
+      <w:proofErr w:type="spellEnd"/>
+      <w:r>
+        <w:t xml:space="preserve"> PIT</w:t>
+      </w:r>
+    </w:p>
+    <w:p>
+      <w:hyperlink r:id="rId17" w:history="1">
+        <w:r>
+          <w:rPr>
+            <w:rStyle w:val="Hypertextovodkaz"/>
+          </w:rPr>
+          <w:t>http://www.pit-plzen.cz/</w:t>
+        </w:r>
+      </w:hyperlink>
+    </w:p>
+    <w:p>
+      <w:r>
+        <w:t xml:space="preserve">Příští rok půlka března diplomka – </w:t>
+      </w:r>
+      <w:proofErr w:type="spellStart"/>
+      <w:r>
+        <w:t>přemek</w:t>
+      </w:r>
+      <w:proofErr w:type="spellEnd"/>
+      <w:r>
+        <w:t xml:space="preserve"> brada</w:t>
+      </w:r>
+    </w:p>
+    <w:p>
+      <w:pPr>
+        <w:rPr>
+          <w:b/>
+          <w:u w:val="single"/>
+        </w:rPr>
+      </w:pPr>
+      <w:r>
+        <w:rPr>
+          <w:b/>
+          <w:u w:val="single"/>
+        </w:rPr>
+        <w:t xml:space="preserve">Nutno </w:t>
+      </w:r>
+      <w:proofErr w:type="spellStart"/>
+      <w:r>
+        <w:rPr>
+          <w:b/>
+          <w:u w:val="single"/>
+        </w:rPr>
+        <w:t>dodelat</w:t>
+      </w:r>
+      <w:proofErr w:type="spellEnd"/>
+    </w:p>
+    <w:p>
+      <w:r>
+        <w:t xml:space="preserve">První odstavec v každé kapitole – </w:t>
+      </w:r>
+      <w:proofErr w:type="spellStart"/>
+      <w:r>
+        <w:t>uvod</w:t>
+      </w:r>
+      <w:proofErr w:type="spellEnd"/>
+      <w:r>
+        <w:t xml:space="preserve"> do </w:t>
+      </w:r>
+      <w:proofErr w:type="gramStart"/>
+      <w:r>
+        <w:t>ni</w:t>
+      </w:r>
+      <w:proofErr w:type="gramEnd"/>
+    </w:p>
+    <w:p>
+      <w:proofErr w:type="spellStart"/>
+      <w:r>
+        <w:t>Maximalne</w:t>
+      </w:r>
+      <w:proofErr w:type="spellEnd"/>
+      <w:r>
+        <w:t xml:space="preserve"> jeden </w:t>
+      </w:r>
+      <w:proofErr w:type="spellStart"/>
+      <w:r>
+        <w:t>az</w:t>
+      </w:r>
+      <w:proofErr w:type="spellEnd"/>
+      <w:r>
+        <w:t xml:space="preserve"> dva nadpisy druhé </w:t>
+      </w:r>
+      <w:proofErr w:type="spellStart"/>
+      <w:r>
+        <w:t>urovne</w:t>
+      </w:r>
+      <w:proofErr w:type="spellEnd"/>
+      <w:r>
+        <w:t xml:space="preserve"> na </w:t>
+      </w:r>
+      <w:proofErr w:type="spellStart"/>
+      <w:r>
+        <w:t>strance</w:t>
+      </w:r>
+      <w:proofErr w:type="spellEnd"/>
+    </w:p>
+    <w:p>
+      <w:r>
+        <w:t xml:space="preserve">Co je </w:t>
+      </w:r>
+      <w:proofErr w:type="spellStart"/>
+      <w:r>
+        <w:t>verzovací</w:t>
+      </w:r>
+      <w:proofErr w:type="spellEnd"/>
+      <w:r>
+        <w:t xml:space="preserve"> systém??? </w:t>
+      </w:r>
+      <w:proofErr w:type="spellStart"/>
+      <w:r>
+        <w:t>Obecne</w:t>
+      </w:r>
+      <w:proofErr w:type="spellEnd"/>
+      <w:r>
+        <w:t xml:space="preserve"> u všeho co to je…</w:t>
+      </w:r>
     </w:p>
     <w:p/>
     <w:sectPr>
@@ -1197,4 +1324,16 @@
   <a:objectDefaults/>
   <a:extraClrSchemeLst/>
 </a:theme>
+</file>
+
+<file path=customXml/item1.xml><?xml version="1.0" encoding="utf-8"?>
+<b:Sources xmlns:b="http://schemas.openxmlformats.org/officeDocument/2006/bibliography" xmlns="http://schemas.openxmlformats.org/officeDocument/2006/bibliography" SelectedStyle="\APA.XSL" StyleName="APA Fifth Edition"/>
+</file>
+
+<file path=customXml/itemProps1.xml><?xml version="1.0" encoding="utf-8"?>
+<ds:datastoreItem xmlns:ds="http://schemas.openxmlformats.org/officeDocument/2006/customXml" ds:itemID="{8DE23BB2-6452-448F-9E5E-E4FE8593FB64}">
+  <ds:schemaRefs>
+    <ds:schemaRef ds:uri="http://schemas.openxmlformats.org/officeDocument/2006/bibliography"/>
+  </ds:schemaRefs>
+</ds:datastoreItem>
 </file>
</xml_diff>